<commit_message>
Updated ppt and certificate. :)
</commit_message>
<xml_diff>
--- a/Documents/for defense/Certificate of Appreciation v1_reviewed.docx
+++ b/Documents/for defense/Certificate of Appreciation v1_reviewed.docx
@@ -573,7 +573,7 @@
         <w:rPr>
           <w:rFonts w:ascii="Consolas" w:hAnsi="Consolas" w:cs="Consolas"/>
         </w:rPr>
-        <w:t>n November 13, 2013</w:t>
+        <w:t>n February 26, 2014</w:t>
       </w:r>
     </w:p>
     <w:p>
@@ -606,7 +606,7 @@
           <w:rFonts w:ascii="Consolas" w:hAnsi="Consolas" w:cs="Consolas"/>
           <w:i/>
         </w:rPr>
-        <w:t>13</w:t>
+        <w:t>26</w:t>
       </w:r>
       <w:r>
         <w:rPr>
@@ -629,7 +629,14 @@
           <w:rFonts w:ascii="Consolas" w:hAnsi="Consolas" w:cs="Consolas"/>
           <w:i/>
         </w:rPr>
-        <w:t>day of November 2013</w:t>
+        <w:t xml:space="preserve">day of </w:t>
+      </w:r>
+      <w:r>
+        <w:rPr>
+          <w:rFonts w:ascii="Consolas" w:hAnsi="Consolas" w:cs="Consolas"/>
+          <w:i/>
+        </w:rPr>
+        <w:t>February 2014</w:t>
       </w:r>
     </w:p>
     <w:p>

</xml_diff>